<commit_message>
My preliminary edits to the documentation. Some are comments in the word docs.
</commit_message>
<xml_diff>
--- a/documentations/Configjson_File_Documentation.docx
+++ b/documentations/Configjson_File_Documentation.docx
@@ -125,8 +125,16 @@
           <w:numId w:val="6"/>
         </w:numPr>
       </w:pPr>
+      <w:commentRangeStart w:id="0"/>
       <w:r>
         <w:t>Example value: 1</w:t>
+      </w:r>
+      <w:commentRangeEnd w:id="0"/>
+      <w:r>
+        <w:rPr>
+          <w:rStyle w:val="CommentReference"/>
+        </w:rPr>
+        <w:commentReference w:id="0"/>
       </w:r>
     </w:p>
     <w:p>
@@ -154,8 +162,31 @@
           <w:numId w:val="7"/>
         </w:numPr>
       </w:pPr>
-      <w:r>
-        <w:t>Random seed for all random process in the code</w:t>
+      <w:commentRangeStart w:id="1"/>
+      <w:r>
+        <w:t xml:space="preserve">Random seed </w:t>
+      </w:r>
+      <w:r>
+        <w:t>value</w:t>
+      </w:r>
+      <w:commentRangeEnd w:id="1"/>
+      <w:r>
+        <w:rPr>
+          <w:rStyle w:val="CommentReference"/>
+        </w:rPr>
+        <w:commentReference w:id="1"/>
+      </w:r>
+      <w:r>
+        <w:t xml:space="preserve"> </w:t>
+      </w:r>
+      <w:r>
+        <w:t>for all random process</w:t>
+      </w:r>
+      <w:r>
+        <w:t>es</w:t>
+      </w:r>
+      <w:r>
+        <w:t xml:space="preserve"> in the code</w:t>
       </w:r>
     </w:p>
     <w:p>
@@ -166,11 +197,16 @@
           <w:numId w:val="7"/>
         </w:numPr>
       </w:pPr>
-      <w:r>
-        <w:t xml:space="preserve">Example value: </w:t>
-      </w:r>
-      <w:r>
-        <w:t>42</w:t>
+      <w:commentRangeStart w:id="2"/>
+      <w:r>
+        <w:t>Example value: 42</w:t>
+      </w:r>
+      <w:commentRangeEnd w:id="2"/>
+      <w:r>
+        <w:rPr>
+          <w:rStyle w:val="CommentReference"/>
+        </w:rPr>
+        <w:commentReference w:id="2"/>
       </w:r>
     </w:p>
     <w:p>
@@ -208,11 +244,16 @@
           <w:numId w:val="8"/>
         </w:numPr>
       </w:pPr>
-      <w:r>
-        <w:t xml:space="preserve">Example value: </w:t>
-      </w:r>
-      <w:r>
-        <w:t>25</w:t>
+      <w:commentRangeStart w:id="3"/>
+      <w:r>
+        <w:t>Example value: 25</w:t>
+      </w:r>
+      <w:commentRangeEnd w:id="3"/>
+      <w:r>
+        <w:rPr>
+          <w:rStyle w:val="CommentReference"/>
+        </w:rPr>
+        <w:commentReference w:id="3"/>
       </w:r>
     </w:p>
     <w:p>
@@ -241,10 +282,13 @@
         </w:numPr>
       </w:pPr>
       <w:r>
-        <w:t>Subset list of sensors to be considered in sensor inaccuracy analysis</w:t>
-      </w:r>
-      <w:r>
-        <w:t>, which is a list of string</w:t>
+        <w:t xml:space="preserve">Subset of sensors </w:t>
+      </w:r>
+      <w:r>
+        <w:t xml:space="preserve">(as a string list) </w:t>
+      </w:r>
+      <w:r>
+        <w:t>to be considered in sensor inaccuracy analysis</w:t>
       </w:r>
     </w:p>
     <w:p>
@@ -267,13 +311,7 @@
       </w:r>
       <w:proofErr w:type="spellEnd"/>
       <w:r>
-        <w:t xml:space="preserve"> [W]",</w:t>
-      </w:r>
-      <w:r>
-        <w:t xml:space="preserve"> </w:t>
-      </w:r>
-      <w:r>
-        <w:t>"</w:t>
+        <w:t xml:space="preserve"> [W]", "</w:t>
       </w:r>
       <w:proofErr w:type="spellStart"/>
       <w:r>
@@ -281,13 +319,7 @@
       </w:r>
       <w:proofErr w:type="spellEnd"/>
       <w:r>
-        <w:t xml:space="preserve"> [W]",</w:t>
-      </w:r>
-      <w:r>
-        <w:t xml:space="preserve"> </w:t>
-      </w:r>
-      <w:r>
-        <w:t>"</w:t>
+        <w:t xml:space="preserve"> [W]", "</w:t>
       </w:r>
       <w:proofErr w:type="spellStart"/>
       <w:r>
@@ -295,10 +327,7 @@
       </w:r>
       <w:proofErr w:type="spellEnd"/>
       <w:r>
-        <w:t xml:space="preserve"> [W]"</w:t>
-      </w:r>
-      <w:r>
-        <w:t>]</w:t>
+        <w:t xml:space="preserve"> [W]"]</w:t>
       </w:r>
     </w:p>
     <w:p>
@@ -327,7 +356,19 @@
         </w:numPr>
       </w:pPr>
       <w:r>
-        <w:t>A dictionary to map each sensor name and their sensor type. This is used in sensor inaccuracy analysis</w:t>
+        <w:t xml:space="preserve">A dictionary to map each sensor name </w:t>
+      </w:r>
+      <w:r>
+        <w:t>to its</w:t>
+      </w:r>
+      <w:r>
+        <w:t xml:space="preserve"> sensor type. This is used in</w:t>
+      </w:r>
+      <w:r>
+        <w:t xml:space="preserve"> the</w:t>
+      </w:r>
+      <w:r>
+        <w:t xml:space="preserve"> sensor inaccuracy analysis</w:t>
       </w:r>
     </w:p>
     <w:p>
@@ -339,10 +380,7 @@
         </w:numPr>
       </w:pPr>
       <w:r>
-        <w:t xml:space="preserve">Example value: </w:t>
-      </w:r>
-      <w:r>
-        <w:t>{"</w:t>
+        <w:t>Example value: {"</w:t>
       </w:r>
       <w:proofErr w:type="spellStart"/>
       <w:r>
@@ -350,7 +388,21 @@
       </w:r>
       <w:proofErr w:type="spellEnd"/>
       <w:r>
-        <w:t xml:space="preserve"> [W]": "electiricty_meter",</w:t>
+        <w:t xml:space="preserve"> [W]": "</w:t>
+      </w:r>
+      <w:proofErr w:type="spellStart"/>
+      <w:r>
+        <w:t>electric</w:t>
+      </w:r>
+      <w:r>
+        <w:t>i</w:t>
+      </w:r>
+      <w:r>
+        <w:t>ty_meter</w:t>
+      </w:r>
+      <w:proofErr w:type="spellEnd"/>
+      <w:r>
+        <w:t>",</w:t>
       </w:r>
     </w:p>
     <w:p>
@@ -362,8 +414,13 @@
         <w:t>"</w:t>
       </w:r>
       <w:proofErr w:type="spellStart"/>
-      <w:r>
-        <w:t>electricity_facility</w:t>
+      <w:proofErr w:type="gramStart"/>
+      <w:r>
+        <w:t>electricity</w:t>
+      </w:r>
+      <w:proofErr w:type="gramEnd"/>
+      <w:r>
+        <w:t>_facility</w:t>
       </w:r>
       <w:proofErr w:type="spellEnd"/>
       <w:r>
@@ -371,17 +428,17 @@
       </w:r>
       <w:proofErr w:type="spellStart"/>
       <w:r>
-        <w:t>electiricty_meter</w:t>
+        <w:t>electric</w:t>
+      </w:r>
+      <w:r>
+        <w:t>i</w:t>
+      </w:r>
+      <w:r>
+        <w:t>ty_meter</w:t>
       </w:r>
       <w:proofErr w:type="spellEnd"/>
       <w:r>
-        <w:t>",</w:t>
-      </w:r>
-      <w:r>
-        <w:t xml:space="preserve"> </w:t>
-      </w:r>
-      <w:r>
-        <w:t>"</w:t>
+        <w:t>", "</w:t>
       </w:r>
       <w:proofErr w:type="spellStart"/>
       <w:r>
@@ -393,14 +450,17 @@
       </w:r>
       <w:proofErr w:type="spellStart"/>
       <w:r>
-        <w:t>electiricty_meter</w:t>
+        <w:t>electric</w:t>
+      </w:r>
+      <w:r>
+        <w:t>i</w:t>
+      </w:r>
+      <w:r>
+        <w:t>ty_meter</w:t>
       </w:r>
       <w:proofErr w:type="spellEnd"/>
       <w:r>
-        <w:t>"</w:t>
-      </w:r>
-      <w:r>
-        <w:t>}</w:t>
+        <w:t>"}</w:t>
       </w:r>
     </w:p>
     <w:p>
@@ -429,10 +489,22 @@
         </w:numPr>
       </w:pPr>
       <w:r>
-        <w:t>The csv file name of the sensor fault probability table. The details of fault probability table can be found in “documentations/</w:t>
-      </w:r>
-      <w:r>
-        <w:t>Fault_Probability_Talbe_Description</w:t>
+        <w:t xml:space="preserve">The csv file name of the sensor fault probability table. </w:t>
+      </w:r>
+      <w:r>
+        <w:t>Explanation of the</w:t>
+      </w:r>
+      <w:r>
+        <w:t xml:space="preserve"> fault probability table can be found in “documentations/</w:t>
+      </w:r>
+      <w:r>
+        <w:t>Fault_Probability_Tab</w:t>
+      </w:r>
+      <w:r>
+        <w:t>l</w:t>
+      </w:r>
+      <w:r>
+        <w:t>e_Description</w:t>
       </w:r>
       <w:r>
         <w:t>.docx”</w:t>
@@ -453,6 +525,9 @@
         <w:t>"sensor_fault_probability_table.csv"</w:t>
       </w:r>
     </w:p>
+    <w:p/>
+    <w:p/>
+    <w:p/>
     <w:p>
       <w:pPr>
         <w:rPr>
@@ -466,6 +541,7 @@
           <w:b/>
           <w:bCs/>
         </w:rPr>
+        <w:lastRenderedPageBreak/>
         <w:t>selected_fault_types_for_sensor_inaccuracy_analysis</w:t>
       </w:r>
       <w:proofErr w:type="spellEnd"/>
@@ -485,7 +561,13 @@
         <w:t>s</w:t>
       </w:r>
       <w:r>
-        <w:t xml:space="preserve"> to be considered for sensor inaccuracy analysis, which is a list of string.</w:t>
+        <w:t xml:space="preserve"> </w:t>
+      </w:r>
+      <w:r>
+        <w:t xml:space="preserve">(as a string list) </w:t>
+      </w:r>
+      <w:r>
+        <w:t>to be considered for sensor inaccuracy analysis</w:t>
       </w:r>
     </w:p>
     <w:p>
@@ -497,10 +579,7 @@
         </w:numPr>
       </w:pPr>
       <w:r>
-        <w:t xml:space="preserve">Example value: </w:t>
-      </w:r>
-      <w:r>
-        <w:t>["air_handling_unit_fan_motor_degradation",</w:t>
+        <w:t>Example value: ["air_handling_unit_fan_motor_degradation",</w:t>
       </w:r>
     </w:p>
     <w:p>
@@ -526,7 +605,6 @@
         <w:ind w:left="1440" w:firstLine="720"/>
       </w:pPr>
       <w:r>
-        <w:lastRenderedPageBreak/>
         <w:t xml:space="preserve"> "</w:t>
       </w:r>
       <w:proofErr w:type="spellStart"/>
@@ -535,10 +613,7 @@
       </w:r>
       <w:proofErr w:type="spellEnd"/>
       <w:r>
-        <w:t>"</w:t>
-      </w:r>
-      <w:r>
-        <w:t>]</w:t>
+        <w:t>"]</w:t>
       </w:r>
     </w:p>
     <w:p>
@@ -567,7 +642,13 @@
         </w:numPr>
       </w:pPr>
       <w:r>
-        <w:t xml:space="preserve">The csv file name of the sensor </w:t>
+        <w:t xml:space="preserve">The csv file name </w:t>
+      </w:r>
+      <w:r>
+        <w:t xml:space="preserve">containing </w:t>
+      </w:r>
+      <w:r>
+        <w:t xml:space="preserve">the sensor </w:t>
       </w:r>
       <w:r>
         <w:t>group information</w:t>
@@ -576,10 +657,28 @@
         <w:t>.</w:t>
       </w:r>
       <w:r>
-        <w:t xml:space="preserve"> The sensors are grouped into basic, moderate, rich, and unlikely.</w:t>
-      </w:r>
-      <w:r>
-        <w:t xml:space="preserve"> The details of fault probability table can be found in “documentations/</w:t>
+        <w:t xml:space="preserve"> The sensors are grouped </w:t>
+      </w:r>
+      <w:r>
+        <w:t>as follows:</w:t>
+      </w:r>
+      <w:r>
+        <w:t xml:space="preserve"> basic, moderate, rich, and unlikely.</w:t>
+      </w:r>
+      <w:r>
+        <w:t xml:space="preserve"> </w:t>
+      </w:r>
+      <w:r>
+        <w:t xml:space="preserve">Explanation of the </w:t>
+      </w:r>
+      <w:r>
+        <w:t>sensor group information file</w:t>
+      </w:r>
+      <w:r>
+        <w:t xml:space="preserve"> can be found in</w:t>
+      </w:r>
+      <w:r>
+        <w:t xml:space="preserve"> “documentations/</w:t>
       </w:r>
       <w:r>
         <w:t>Sensor_Group_Info</w:t>
@@ -600,7 +699,13 @@
         <w:t xml:space="preserve">Example value: </w:t>
       </w:r>
       <w:r>
-        <w:t>"Suggested Sensor Sets.csv"</w:t>
+        <w:t>"Suggested Sensor Set</w:t>
+      </w:r>
+      <w:r>
+        <w:t>s</w:t>
+      </w:r>
+      <w:r>
+        <w:t>.csv"</w:t>
       </w:r>
     </w:p>
     <w:p>
@@ -629,7 +734,13 @@
         </w:numPr>
       </w:pPr>
       <w:r>
-        <w:t>A subset of fault type to be considered in the sensor cost analysis.</w:t>
+        <w:t>A subset of fault type</w:t>
+      </w:r>
+      <w:r>
+        <w:t>s</w:t>
+      </w:r>
+      <w:r>
+        <w:t xml:space="preserve"> to be considered in the sensor cost analysis.</w:t>
       </w:r>
     </w:p>
     <w:p>
@@ -644,10 +755,7 @@
         <w:t>Example value:</w:t>
       </w:r>
       <w:r>
-        <w:t xml:space="preserve"> </w:t>
-      </w:r>
-      <w:r>
-        <w:t>["</w:t>
+        <w:t xml:space="preserve"> ["</w:t>
       </w:r>
       <w:proofErr w:type="spellStart"/>
       <w:r>
@@ -692,16 +800,28 @@
         </w:numPr>
       </w:pPr>
       <w:r>
-        <w:t>Baseline</w:t>
-      </w:r>
-      <w:r>
-        <w:t xml:space="preserve"> sensor set in the format of list of string, which is used for the settings in sensor cost analysis.</w:t>
-      </w:r>
-      <w:r>
-        <w:t xml:space="preserve"> It defines the existing sensors that already exist</w:t>
-      </w:r>
-      <w:r>
-        <w:t xml:space="preserve"> in the building.</w:t>
+        <w:t xml:space="preserve">Baseline sensor set </w:t>
+      </w:r>
+      <w:r>
+        <w:t>(as a string list)</w:t>
+      </w:r>
+      <w:r>
+        <w:t xml:space="preserve">, which is used </w:t>
+      </w:r>
+      <w:r>
+        <w:t>as an input for the</w:t>
+      </w:r>
+      <w:r>
+        <w:t xml:space="preserve"> sensor cost analysis. </w:t>
+      </w:r>
+      <w:r>
+        <w:t>T</w:t>
+      </w:r>
+      <w:r>
+        <w:t>his could be an existing sensor set for an operational building or a base design set for a new project</w:t>
+      </w:r>
+      <w:r>
+        <w:t>.</w:t>
       </w:r>
     </w:p>
     <w:p>
@@ -766,28 +886,31 @@
         </w:numPr>
       </w:pPr>
       <w:r>
-        <w:t>Candidate sensor set in the format of list of string, which is used for the settings in sensor cost analysis.</w:t>
-      </w:r>
-      <w:r>
-        <w:t xml:space="preserve"> It defines the </w:t>
-      </w:r>
-      <w:r>
-        <w:t>candidate</w:t>
-      </w:r>
-      <w:r>
-        <w:t xml:space="preserve"> sensors </w:t>
-      </w:r>
-      <w:r>
-        <w:t xml:space="preserve">to be evaluated and installed </w:t>
-      </w:r>
-      <w:r>
-        <w:t>in the building</w:t>
-      </w:r>
-      <w:r>
-        <w:t xml:space="preserve"> in the future</w:t>
+        <w:t>Candidate</w:t>
+      </w:r>
+      <w:r>
+        <w:t xml:space="preserve"> (proposed)</w:t>
+      </w:r>
+      <w:r>
+        <w:t xml:space="preserve"> sensor set </w:t>
+      </w:r>
+      <w:r>
+        <w:t>(as a string list)</w:t>
+      </w:r>
+      <w:r>
+        <w:t>, which is used for the settings in sensor cost analysis.</w:t>
+      </w:r>
+      <w:r>
+        <w:t xml:space="preserve"> It defines the candidate sensors to be evaluated </w:t>
+      </w:r>
+      <w:r>
+        <w:t>against the baseline set</w:t>
       </w:r>
       <w:r>
         <w:t>.</w:t>
+      </w:r>
+      <w:r>
+        <w:t xml:space="preserve"> In many cases, this set would include most or all of the sensors in the baseline set plus some additional sensors to improve FDD performance.</w:t>
       </w:r>
     </w:p>
     <w:p>
@@ -857,16 +980,57 @@
         <w:t>fault type</w:t>
       </w:r>
       <w:r>
-        <w:t xml:space="preserve"> as keys</w:t>
-      </w:r>
-      <w:r>
-        <w:t xml:space="preserve"> and the prevalence of fault as values</w:t>
+        <w:t>s</w:t>
+      </w:r>
+      <w:r>
+        <w:t xml:space="preserve"> as </w:t>
+      </w:r>
+      <w:r>
+        <w:t>‘</w:t>
+      </w:r>
+      <w:proofErr w:type="gramStart"/>
+      <w:r>
+        <w:t>keys</w:t>
+      </w:r>
+      <w:r>
+        <w:t>’</w:t>
+      </w:r>
+      <w:proofErr w:type="gramEnd"/>
+      <w:r>
+        <w:t xml:space="preserve"> and the </w:t>
+      </w:r>
+      <w:r>
+        <w:t xml:space="preserve">fault </w:t>
+      </w:r>
+      <w:r>
+        <w:t>prevalence</w:t>
+      </w:r>
+      <w:r>
+        <w:t xml:space="preserve"> fractions as</w:t>
+      </w:r>
+      <w:r>
+        <w:t xml:space="preserve"> </w:t>
+      </w:r>
+      <w:r>
+        <w:t>‘</w:t>
+      </w:r>
+      <w:r>
+        <w:t>values</w:t>
+      </w:r>
+      <w:r>
+        <w:t>’</w:t>
       </w:r>
       <w:r>
         <w:t>.</w:t>
       </w:r>
       <w:r>
-        <w:t xml:space="preserve"> It is used to aggregate sensor opportunity cost by fault types.</w:t>
+        <w:t xml:space="preserve"> It is used to aggregate sensor opportunity cost </w:t>
+      </w:r>
+      <w:r>
+        <w:t>across</w:t>
+      </w:r>
+      <w:r>
+        <w:t xml:space="preserve"> fault types.</w:t>
       </w:r>
     </w:p>
     <w:p>
@@ -878,10 +1042,7 @@
         </w:numPr>
       </w:pPr>
       <w:r>
-        <w:t>Example value: {</w:t>
-      </w:r>
-      <w:r>
-        <w:t>"</w:t>
+        <w:t>Example value: {"</w:t>
       </w:r>
       <w:proofErr w:type="spellStart"/>
       <w:r>
@@ -898,27 +1059,20 @@
         <w:ind w:left="1440" w:firstLine="720"/>
       </w:pPr>
       <w:r>
-        <w:t>"baseline": 0.05,</w:t>
-      </w:r>
-    </w:p>
-    <w:p>
-      <w:pPr>
-        <w:pStyle w:val="ListParagraph"/>
-        <w:ind w:left="1440" w:firstLine="720"/>
-      </w:pPr>
-      <w:r>
         <w:t>"</w:t>
       </w:r>
       <w:proofErr w:type="spellStart"/>
-      <w:r>
-        <w:t>biased_economizer_sensor_mixed_t</w:t>
+      <w:proofErr w:type="gramStart"/>
+      <w:r>
+        <w:t>biased</w:t>
+      </w:r>
+      <w:proofErr w:type="gramEnd"/>
+      <w:r>
+        <w:t>_economizer_sensor_mixed_t</w:t>
       </w:r>
       <w:proofErr w:type="spellEnd"/>
       <w:r>
-        <w:t>": 0.19</w:t>
-      </w:r>
-      <w:r>
-        <w:t>}</w:t>
+        <w:t>": 0.19}</w:t>
       </w:r>
     </w:p>
     <w:p>
@@ -946,14 +1100,55 @@
           <w:numId w:val="18"/>
         </w:numPr>
       </w:pPr>
-      <w:r>
-        <w:t xml:space="preserve">A dictionary with </w:t>
+      <w:commentRangeStart w:id="4"/>
+      <w:r>
+        <w:t>A dictionary with</w:t>
+      </w:r>
+      <w:r>
+        <w:t xml:space="preserve"> the </w:t>
       </w:r>
       <w:r>
         <w:t>building name</w:t>
       </w:r>
       <w:r>
-        <w:t xml:space="preserve"> as keys. The values are currently unused and set to dummy values.</w:t>
+        <w:t xml:space="preserve"> as </w:t>
+      </w:r>
+      <w:r>
+        <w:t>a ‘</w:t>
+      </w:r>
+      <w:r>
+        <w:t>key</w:t>
+      </w:r>
+      <w:r>
+        <w:t>’</w:t>
+      </w:r>
+      <w:r>
+        <w:t xml:space="preserve">. The </w:t>
+      </w:r>
+      <w:r>
+        <w:t>‘value’</w:t>
+      </w:r>
+      <w:r>
+        <w:t xml:space="preserve"> </w:t>
+      </w:r>
+      <w:r>
+        <w:t>is not</w:t>
+      </w:r>
+      <w:r>
+        <w:t xml:space="preserve"> currently used and </w:t>
+      </w:r>
+      <w:r>
+        <w:t>therefore assigned a</w:t>
+      </w:r>
+      <w:r>
+        <w:t xml:space="preserve"> dummy value.</w:t>
+      </w:r>
+      <w:commentRangeEnd w:id="4"/>
+      <w:r>
+        <w:rPr>
+          <w:rStyle w:val="CommentReference"/>
+        </w:rPr>
+        <w:commentReference w:id="4"/>
       </w:r>
     </w:p>
     <w:p>
@@ -986,12 +1181,29 @@
           <w:bCs/>
         </w:rPr>
       </w:pPr>
-      <w:proofErr w:type="spellStart"/>
-      <w:r>
+    </w:p>
+    <w:p>
+      <w:pPr>
         <w:rPr>
           <w:b/>
           <w:bCs/>
         </w:rPr>
+      </w:pPr>
+    </w:p>
+    <w:p>
+      <w:pPr>
+        <w:rPr>
+          <w:b/>
+          <w:bCs/>
+        </w:rPr>
+      </w:pPr>
+      <w:proofErr w:type="spellStart"/>
+      <w:r>
+        <w:rPr>
+          <w:b/>
+          <w:bCs/>
+        </w:rPr>
+        <w:lastRenderedPageBreak/>
         <w:t>algorithm_dict</w:t>
       </w:r>
       <w:proofErr w:type="spellEnd"/>
@@ -1011,7 +1223,51 @@
         <w:t xml:space="preserve">supported </w:t>
       </w:r>
       <w:r>
-        <w:t>machine learning algorithm as keys. The values are currently unused and set to dummy values.</w:t>
+        <w:t>machine learning algorithm</w:t>
+      </w:r>
+      <w:r>
+        <w:t>s</w:t>
+      </w:r>
+      <w:r>
+        <w:t xml:space="preserve"> as </w:t>
+      </w:r>
+      <w:r>
+        <w:t>‘</w:t>
+      </w:r>
+      <w:proofErr w:type="gramStart"/>
+      <w:r>
+        <w:t>keys</w:t>
+      </w:r>
+      <w:r>
+        <w:t>’</w:t>
+      </w:r>
+      <w:proofErr w:type="gramEnd"/>
+      <w:r>
+        <w:t xml:space="preserve">. The </w:t>
+      </w:r>
+      <w:r>
+        <w:t>‘</w:t>
+      </w:r>
+      <w:r>
+        <w:t>values</w:t>
+      </w:r>
+      <w:r>
+        <w:t>’</w:t>
+      </w:r>
+      <w:r>
+        <w:t xml:space="preserve"> are </w:t>
+      </w:r>
+      <w:r>
+        <w:t xml:space="preserve">not </w:t>
+      </w:r>
+      <w:r>
+        <w:t xml:space="preserve">currently </w:t>
+      </w:r>
+      <w:r>
+        <w:t>therefore</w:t>
+      </w:r>
+      <w:r>
+        <w:t xml:space="preserve"> set to dummy values.</w:t>
       </w:r>
     </w:p>
     <w:p>
@@ -1042,7 +1298,21 @@
       </w:r>
       <w:proofErr w:type="spellEnd"/>
       <w:r>
-        <w:t>": "None"}</w:t>
+        <w:t>": "</w:t>
+      </w:r>
+      <w:commentRangeStart w:id="5"/>
+      <w:r>
+        <w:t>None</w:t>
+      </w:r>
+      <w:commentRangeEnd w:id="5"/>
+      <w:r>
+        <w:rPr>
+          <w:rStyle w:val="CommentReference"/>
+        </w:rPr>
+        <w:commentReference w:id="5"/>
+      </w:r>
+      <w:r>
+        <w:t>"}</w:t>
       </w:r>
     </w:p>
     <w:p>
@@ -1061,6 +1331,140 @@
     </w:sectPr>
   </w:body>
 </w:document>
+</file>
+
+<file path=word/comments.xml><?xml version="1.0" encoding="utf-8"?>
+<w:comments xmlns:wpc="http://schemas.microsoft.com/office/word/2010/wordprocessingCanvas" xmlns:cx="http://schemas.microsoft.com/office/drawing/2014/chartex" xmlns:cx1="http://schemas.microsoft.com/office/drawing/2015/9/8/chartex" xmlns:cx2="http://schemas.microsoft.com/office/drawing/2015/10/21/chartex" xmlns:cx3="http://schemas.microsoft.com/office/drawing/2016/5/9/chartex" xmlns:cx4="http://schemas.microsoft.com/office/drawing/2016/5/10/chartex" xmlns:cx5="http://schemas.microsoft.com/office/drawing/2016/5/11/chartex" xmlns:cx6="http://schemas.microsoft.com/office/drawing/2016/5/12/chartex" xmlns:cx7="http://schemas.microsoft.com/office/drawing/2016/5/13/chartex" xmlns:cx8="http://schemas.microsoft.com/office/drawing/2016/5/14/chartex" xmlns:mc="http://schemas.openxmlformats.org/markup-compatibility/2006" xmlns:aink="http://schemas.microsoft.com/office/drawing/2016/ink" xmlns:am3d="http://schemas.microsoft.com/office/drawing/2017/model3d" xmlns:o="urn:schemas-microsoft-com:office:office" xmlns:oel="http://schemas.microsoft.com/office/2019/extlst" xmlns:r="http://schemas.openxmlformats.org/officeDocument/2006/relationships" xmlns:m="http://schemas.openxmlformats.org/officeDocument/2006/math" xmlns:v="urn:schemas-microsoft-com:vml" xmlns:wp14="http://schemas.microsoft.com/office/word/2010/wordprocessingDrawing" xmlns:wp="http://schemas.openxmlformats.org/drawingml/2006/wordprocessingDrawing" xmlns:w10="urn:schemas-microsoft-com:office:word" xmlns:w="http://schemas.openxmlformats.org/wordprocessingml/2006/main" xmlns:w14="http://schemas.microsoft.com/office/word/2010/wordml" xmlns:w15="http://schemas.microsoft.com/office/word/2012/wordml" xmlns:w16cex="http://schemas.microsoft.com/office/word/2018/wordml/cex" xmlns:w16cid="http://schemas.microsoft.com/office/word/2016/wordml/cid" xmlns:w16="http://schemas.microsoft.com/office/word/2018/wordml" xmlns:w16sdtdh="http://schemas.microsoft.com/office/word/2020/wordml/sdtdatahash" xmlns:w16se="http://schemas.microsoft.com/office/word/2015/wordml/symex" xmlns:wpg="http://schemas.microsoft.com/office/word/2010/wordprocessingGroup" xmlns:wpi="http://schemas.microsoft.com/office/word/2010/wordprocessingInk" xmlns:wne="http://schemas.microsoft.com/office/word/2006/wordml" xmlns:wps="http://schemas.microsoft.com/office/word/2010/wordprocessingShape" mc:Ignorable="w14 w15 w16se w16cid w16 w16cex w16sdtdh wp14">
+  <w:comment w:id="0" w:author="Matt Leach" w:date="2022-09-23T15:45:00Z" w:initials="ML">
+    <w:p>
+      <w:pPr>
+        <w:pStyle w:val="CommentText"/>
+      </w:pPr>
+      <w:r>
+        <w:rPr>
+          <w:rStyle w:val="CommentReference"/>
+        </w:rPr>
+        <w:annotationRef/>
+      </w:r>
+      <w:r>
+        <w:t>Can we provide guidance an when a user should set a value besides 1 and how they would determine what value to set?</w:t>
+      </w:r>
+    </w:p>
+  </w:comment>
+  <w:comment w:id="1" w:author="Matt Leach" w:date="2022-09-23T15:51:00Z" w:initials="ML">
+    <w:p>
+      <w:pPr>
+        <w:pStyle w:val="CommentText"/>
+      </w:pPr>
+      <w:r>
+        <w:rPr>
+          <w:rStyle w:val="CommentReference"/>
+        </w:rPr>
+        <w:annotationRef/>
+      </w:r>
+      <w:r>
+        <w:t>Is the purpose of this to create a replicable analysis? Because I read something that you wrote that said you get different answers each time because of random sampling</w:t>
+      </w:r>
+    </w:p>
+  </w:comment>
+  <w:comment w:id="2" w:author="Matt Leach" w:date="2022-09-23T15:46:00Z" w:initials="ML">
+    <w:p>
+      <w:pPr>
+        <w:pStyle w:val="CommentText"/>
+      </w:pPr>
+      <w:r>
+        <w:rPr>
+          <w:rStyle w:val="CommentReference"/>
+        </w:rPr>
+        <w:annotationRef/>
+      </w:r>
+      <w:r>
+        <w:t>Does it matter what this value is? Does 42 have some meaning? If there is no meaning, we should say something like 'any integer between 1 and 50'</w:t>
+      </w:r>
+    </w:p>
+  </w:comment>
+  <w:comment w:id="3" w:author="Matt Leach" w:date="2022-09-23T15:46:00Z" w:initials="ML">
+    <w:p>
+      <w:pPr>
+        <w:pStyle w:val="CommentText"/>
+      </w:pPr>
+      <w:r>
+        <w:rPr>
+          <w:rStyle w:val="CommentReference"/>
+        </w:rPr>
+        <w:annotationRef/>
+      </w:r>
+      <w:r>
+        <w:t>What would be a typical range of inputs here?</w:t>
+      </w:r>
+    </w:p>
+  </w:comment>
+  <w:comment w:id="4" w:author="Matt Leach" w:date="2022-09-23T16:09:00Z" w:initials="ML">
+    <w:p>
+      <w:pPr>
+        <w:pStyle w:val="CommentText"/>
+      </w:pPr>
+      <w:r>
+        <w:rPr>
+          <w:rStyle w:val="CommentReference"/>
+        </w:rPr>
+        <w:annotationRef/>
+      </w:r>
+      <w:r>
+        <w:t>What is the point of this? Could there be more than one key?</w:t>
+      </w:r>
+    </w:p>
+  </w:comment>
+  <w:comment w:id="5" w:author="Matt Leach" w:date="2022-09-23T16:10:00Z" w:initials="ML">
+    <w:p>
+      <w:pPr>
+        <w:pStyle w:val="CommentText"/>
+      </w:pPr>
+      <w:r>
+        <w:rPr>
+          <w:rStyle w:val="CommentReference"/>
+        </w:rPr>
+        <w:annotationRef/>
+      </w:r>
+      <w:r>
+        <w:t>Why do this have values at all? Is it just because you wanted to use the dictionary structure or are you anticipating some future application?</w:t>
+      </w:r>
+    </w:p>
+  </w:comment>
+</w:comments>
+</file>
+
+<file path=word/commentsExtended.xml><?xml version="1.0" encoding="utf-8"?>
+<w15:commentsEx xmlns:wpc="http://schemas.microsoft.com/office/word/2010/wordprocessingCanvas" xmlns:cx="http://schemas.microsoft.com/office/drawing/2014/chartex" xmlns:cx1="http://schemas.microsoft.com/office/drawing/2015/9/8/chartex" xmlns:cx2="http://schemas.microsoft.com/office/drawing/2015/10/21/chartex" xmlns:cx3="http://schemas.microsoft.com/office/drawing/2016/5/9/chartex" xmlns:cx4="http://schemas.microsoft.com/office/drawing/2016/5/10/chartex" xmlns:cx5="http://schemas.microsoft.com/office/drawing/2016/5/11/chartex" xmlns:cx6="http://schemas.microsoft.com/office/drawing/2016/5/12/chartex" xmlns:cx7="http://schemas.microsoft.com/office/drawing/2016/5/13/chartex" xmlns:cx8="http://schemas.microsoft.com/office/drawing/2016/5/14/chartex" xmlns:mc="http://schemas.openxmlformats.org/markup-compatibility/2006" xmlns:aink="http://schemas.microsoft.com/office/drawing/2016/ink" xmlns:am3d="http://schemas.microsoft.com/office/drawing/2017/model3d" xmlns:o="urn:schemas-microsoft-com:office:office" xmlns:oel="http://schemas.microsoft.com/office/2019/extlst" xmlns:r="http://schemas.openxmlformats.org/officeDocument/2006/relationships" xmlns:m="http://schemas.openxmlformats.org/officeDocument/2006/math" xmlns:v="urn:schemas-microsoft-com:vml" xmlns:wp14="http://schemas.microsoft.com/office/word/2010/wordprocessingDrawing" xmlns:wp="http://schemas.openxmlformats.org/drawingml/2006/wordprocessingDrawing" xmlns:w10="urn:schemas-microsoft-com:office:word" xmlns:w="http://schemas.openxmlformats.org/wordprocessingml/2006/main" xmlns:w14="http://schemas.microsoft.com/office/word/2010/wordml" xmlns:w15="http://schemas.microsoft.com/office/word/2012/wordml" xmlns:w16cex="http://schemas.microsoft.com/office/word/2018/wordml/cex" xmlns:w16cid="http://schemas.microsoft.com/office/word/2016/wordml/cid" xmlns:w16="http://schemas.microsoft.com/office/word/2018/wordml" xmlns:w16sdtdh="http://schemas.microsoft.com/office/word/2020/wordml/sdtdatahash" xmlns:w16se="http://schemas.microsoft.com/office/word/2015/wordml/symex" xmlns:wpg="http://schemas.microsoft.com/office/word/2010/wordprocessingGroup" xmlns:wpi="http://schemas.microsoft.com/office/word/2010/wordprocessingInk" xmlns:wne="http://schemas.microsoft.com/office/word/2006/wordml" xmlns:wps="http://schemas.microsoft.com/office/word/2010/wordprocessingShape" mc:Ignorable="w14 w15 w16se w16cid w16 w16cex w16sdtdh wp14">
+  <w15:commentEx w15:paraId="386166B0" w15:done="0"/>
+  <w15:commentEx w15:paraId="0EE1175B" w15:done="0"/>
+  <w15:commentEx w15:paraId="50622879" w15:done="0"/>
+  <w15:commentEx w15:paraId="64A3AE25" w15:done="0"/>
+  <w15:commentEx w15:paraId="0C40F97F" w15:done="0"/>
+  <w15:commentEx w15:paraId="1789E525" w15:done="0"/>
+</w15:commentsEx>
+</file>
+
+<file path=word/commentsExtensible.xml><?xml version="1.0" encoding="utf-8"?>
+<w16cex:commentsExtensible xmlns:wpc="http://schemas.microsoft.com/office/word/2010/wordprocessingCanvas" xmlns:cx="http://schemas.microsoft.com/office/drawing/2014/chartex" xmlns:cx1="http://schemas.microsoft.com/office/drawing/2015/9/8/chartex" xmlns:cx2="http://schemas.microsoft.com/office/drawing/2015/10/21/chartex" xmlns:cx3="http://schemas.microsoft.com/office/drawing/2016/5/9/chartex" xmlns:cx4="http://schemas.microsoft.com/office/drawing/2016/5/10/chartex" xmlns:cx5="http://schemas.microsoft.com/office/drawing/2016/5/11/chartex" xmlns:cx6="http://schemas.microsoft.com/office/drawing/2016/5/12/chartex" xmlns:cx7="http://schemas.microsoft.com/office/drawing/2016/5/13/chartex" xmlns:cx8="http://schemas.microsoft.com/office/drawing/2016/5/14/chartex" xmlns:mc="http://schemas.openxmlformats.org/markup-compatibility/2006" xmlns:aink="http://schemas.microsoft.com/office/drawing/2016/ink" xmlns:am3d="http://schemas.microsoft.com/office/drawing/2017/model3d" xmlns:o="urn:schemas-microsoft-com:office:office" xmlns:oel="http://schemas.microsoft.com/office/2019/extlst" xmlns:r="http://schemas.openxmlformats.org/officeDocument/2006/relationships" xmlns:m="http://schemas.openxmlformats.org/officeDocument/2006/math" xmlns:v="urn:schemas-microsoft-com:vml" xmlns:wp14="http://schemas.microsoft.com/office/word/2010/wordprocessingDrawing" xmlns:wp="http://schemas.openxmlformats.org/drawingml/2006/wordprocessingDrawing" xmlns:w10="urn:schemas-microsoft-com:office:word" xmlns:w="http://schemas.openxmlformats.org/wordprocessingml/2006/main" xmlns:w14="http://schemas.microsoft.com/office/word/2010/wordml" xmlns:w15="http://schemas.microsoft.com/office/word/2012/wordml" xmlns:w16cex="http://schemas.microsoft.com/office/word/2018/wordml/cex" xmlns:w16cid="http://schemas.microsoft.com/office/word/2016/wordml/cid" xmlns:w16="http://schemas.microsoft.com/office/word/2018/wordml" xmlns:w16sdtdh="http://schemas.microsoft.com/office/word/2020/wordml/sdtdatahash" xmlns:w16se="http://schemas.microsoft.com/office/word/2015/wordml/symex" xmlns:wpg="http://schemas.microsoft.com/office/word/2010/wordprocessingGroup" xmlns:wpi="http://schemas.microsoft.com/office/word/2010/wordprocessingInk" xmlns:wne="http://schemas.microsoft.com/office/word/2006/wordml" xmlns:wps="http://schemas.microsoft.com/office/word/2010/wordprocessingShape" mc:Ignorable="w14 w15 w16se w16cid w16 w16cex w16sdtdh wp14">
+  <w16cex:commentExtensible w16cex:durableId="26D8531C" w16cex:dateUtc="2022-09-23T21:45:00Z"/>
+  <w16cex:commentExtensible w16cex:durableId="26D85496" w16cex:dateUtc="2022-09-23T21:51:00Z"/>
+  <w16cex:commentExtensible w16cex:durableId="26D85350" w16cex:dateUtc="2022-09-23T21:46:00Z"/>
+  <w16cex:commentExtensible w16cex:durableId="26D85362" w16cex:dateUtc="2022-09-23T21:46:00Z"/>
+  <w16cex:commentExtensible w16cex:durableId="26D858AD" w16cex:dateUtc="2022-09-23T22:09:00Z"/>
+  <w16cex:commentExtensible w16cex:durableId="26D858ED" w16cex:dateUtc="2022-09-23T22:10:00Z"/>
+</w16cex:commentsExtensible>
+</file>
+
+<file path=word/commentsIds.xml><?xml version="1.0" encoding="utf-8"?>
+<w16cid:commentsIds xmlns:wpc="http://schemas.microsoft.com/office/word/2010/wordprocessingCanvas" xmlns:cx="http://schemas.microsoft.com/office/drawing/2014/chartex" xmlns:cx1="http://schemas.microsoft.com/office/drawing/2015/9/8/chartex" xmlns:cx2="http://schemas.microsoft.com/office/drawing/2015/10/21/chartex" xmlns:cx3="http://schemas.microsoft.com/office/drawing/2016/5/9/chartex" xmlns:cx4="http://schemas.microsoft.com/office/drawing/2016/5/10/chartex" xmlns:cx5="http://schemas.microsoft.com/office/drawing/2016/5/11/chartex" xmlns:cx6="http://schemas.microsoft.com/office/drawing/2016/5/12/chartex" xmlns:cx7="http://schemas.microsoft.com/office/drawing/2016/5/13/chartex" xmlns:cx8="http://schemas.microsoft.com/office/drawing/2016/5/14/chartex" xmlns:mc="http://schemas.openxmlformats.org/markup-compatibility/2006" xmlns:aink="http://schemas.microsoft.com/office/drawing/2016/ink" xmlns:am3d="http://schemas.microsoft.com/office/drawing/2017/model3d" xmlns:o="urn:schemas-microsoft-com:office:office" xmlns:oel="http://schemas.microsoft.com/office/2019/extlst" xmlns:r="http://schemas.openxmlformats.org/officeDocument/2006/relationships" xmlns:m="http://schemas.openxmlformats.org/officeDocument/2006/math" xmlns:v="urn:schemas-microsoft-com:vml" xmlns:wp14="http://schemas.microsoft.com/office/word/2010/wordprocessingDrawing" xmlns:wp="http://schemas.openxmlformats.org/drawingml/2006/wordprocessingDrawing" xmlns:w10="urn:schemas-microsoft-com:office:word" xmlns:w="http://schemas.openxmlformats.org/wordprocessingml/2006/main" xmlns:w14="http://schemas.microsoft.com/office/word/2010/wordml" xmlns:w15="http://schemas.microsoft.com/office/word/2012/wordml" xmlns:w16cex="http://schemas.microsoft.com/office/word/2018/wordml/cex" xmlns:w16cid="http://schemas.microsoft.com/office/word/2016/wordml/cid" xmlns:w16="http://schemas.microsoft.com/office/word/2018/wordml" xmlns:w16sdtdh="http://schemas.microsoft.com/office/word/2020/wordml/sdtdatahash" xmlns:w16se="http://schemas.microsoft.com/office/word/2015/wordml/symex" xmlns:wpg="http://schemas.microsoft.com/office/word/2010/wordprocessingGroup" xmlns:wpi="http://schemas.microsoft.com/office/word/2010/wordprocessingInk" xmlns:wne="http://schemas.microsoft.com/office/word/2006/wordml" xmlns:wps="http://schemas.microsoft.com/office/word/2010/wordprocessingShape" mc:Ignorable="w14 w15 w16se w16cid w16 w16cex w16sdtdh wp14">
+  <w16cid:commentId w16cid:paraId="386166B0" w16cid:durableId="26D8531C"/>
+  <w16cid:commentId w16cid:paraId="0EE1175B" w16cid:durableId="26D85496"/>
+  <w16cid:commentId w16cid:paraId="50622879" w16cid:durableId="26D85350"/>
+  <w16cid:commentId w16cid:paraId="64A3AE25" w16cid:durableId="26D85362"/>
+  <w16cid:commentId w16cid:paraId="0C40F97F" w16cid:durableId="26D858AD"/>
+  <w16cid:commentId w16cid:paraId="1789E525" w16cid:durableId="26D858ED"/>
+</w16cid:commentsIds>
 </file>
 
 <file path=word/numbering.xml><?xml version="1.0" encoding="utf-8"?>
@@ -3270,6 +3674,14 @@
     <w:abstractNumId w:val="5"/>
   </w:num>
 </w:numbering>
+</file>
+
+<file path=word/people.xml><?xml version="1.0" encoding="utf-8"?>
+<w15:people xmlns:wpc="http://schemas.microsoft.com/office/word/2010/wordprocessingCanvas" xmlns:cx="http://schemas.microsoft.com/office/drawing/2014/chartex" xmlns:cx1="http://schemas.microsoft.com/office/drawing/2015/9/8/chartex" xmlns:cx2="http://schemas.microsoft.com/office/drawing/2015/10/21/chartex" xmlns:cx3="http://schemas.microsoft.com/office/drawing/2016/5/9/chartex" xmlns:cx4="http://schemas.microsoft.com/office/drawing/2016/5/10/chartex" xmlns:cx5="http://schemas.microsoft.com/office/drawing/2016/5/11/chartex" xmlns:cx6="http://schemas.microsoft.com/office/drawing/2016/5/12/chartex" xmlns:cx7="http://schemas.microsoft.com/office/drawing/2016/5/13/chartex" xmlns:cx8="http://schemas.microsoft.com/office/drawing/2016/5/14/chartex" xmlns:mc="http://schemas.openxmlformats.org/markup-compatibility/2006" xmlns:aink="http://schemas.microsoft.com/office/drawing/2016/ink" xmlns:am3d="http://schemas.microsoft.com/office/drawing/2017/model3d" xmlns:o="urn:schemas-microsoft-com:office:office" xmlns:oel="http://schemas.microsoft.com/office/2019/extlst" xmlns:r="http://schemas.openxmlformats.org/officeDocument/2006/relationships" xmlns:m="http://schemas.openxmlformats.org/officeDocument/2006/math" xmlns:v="urn:schemas-microsoft-com:vml" xmlns:wp14="http://schemas.microsoft.com/office/word/2010/wordprocessingDrawing" xmlns:wp="http://schemas.openxmlformats.org/drawingml/2006/wordprocessingDrawing" xmlns:w10="urn:schemas-microsoft-com:office:word" xmlns:w="http://schemas.openxmlformats.org/wordprocessingml/2006/main" xmlns:w14="http://schemas.microsoft.com/office/word/2010/wordml" xmlns:w15="http://schemas.microsoft.com/office/word/2012/wordml" xmlns:w16cex="http://schemas.microsoft.com/office/word/2018/wordml/cex" xmlns:w16cid="http://schemas.microsoft.com/office/word/2016/wordml/cid" xmlns:w16="http://schemas.microsoft.com/office/word/2018/wordml" xmlns:w16sdtdh="http://schemas.microsoft.com/office/word/2020/wordml/sdtdatahash" xmlns:w16se="http://schemas.microsoft.com/office/word/2015/wordml/symex" xmlns:wpg="http://schemas.microsoft.com/office/word/2010/wordprocessingGroup" xmlns:wpi="http://schemas.microsoft.com/office/word/2010/wordprocessingInk" xmlns:wne="http://schemas.microsoft.com/office/word/2006/wordml" xmlns:wps="http://schemas.microsoft.com/office/word/2010/wordprocessingShape" mc:Ignorable="w14 w15 w16se w16cid w16 w16cex w16sdtdh wp14">
+  <w15:person w15:author="Matt Leach">
+    <w15:presenceInfo w15:providerId="AD" w15:userId="S::mleach@nrel.gov::448f3ccc-abca-418d-a3f6-4492c9e95c20"/>
+  </w15:person>
+</w15:people>
 </file>
 
 <file path=word/styles.xml><?xml version="1.0" encoding="utf-8"?>
@@ -3743,6 +4155,72 @@
       <w:contextualSpacing/>
     </w:pPr>
   </w:style>
+  <w:style w:type="character" w:styleId="CommentReference">
+    <w:name w:val="annotation reference"/>
+    <w:basedOn w:val="DefaultParagraphFont"/>
+    <w:uiPriority w:val="99"/>
+    <w:semiHidden/>
+    <w:unhideWhenUsed/>
+    <w:rsid w:val="003264BE"/>
+    <w:rPr>
+      <w:sz w:val="16"/>
+      <w:szCs w:val="16"/>
+    </w:rPr>
+  </w:style>
+  <w:style w:type="paragraph" w:styleId="CommentText">
+    <w:name w:val="annotation text"/>
+    <w:basedOn w:val="Normal"/>
+    <w:link w:val="CommentTextChar"/>
+    <w:uiPriority w:val="99"/>
+    <w:unhideWhenUsed/>
+    <w:rsid w:val="003264BE"/>
+    <w:pPr>
+      <w:spacing w:line="240" w:lineRule="auto"/>
+    </w:pPr>
+    <w:rPr>
+      <w:sz w:val="20"/>
+      <w:szCs w:val="20"/>
+    </w:rPr>
+  </w:style>
+  <w:style w:type="character" w:customStyle="1" w:styleId="CommentTextChar">
+    <w:name w:val="Comment Text Char"/>
+    <w:basedOn w:val="DefaultParagraphFont"/>
+    <w:link w:val="CommentText"/>
+    <w:uiPriority w:val="99"/>
+    <w:rsid w:val="003264BE"/>
+    <w:rPr>
+      <w:sz w:val="20"/>
+      <w:szCs w:val="20"/>
+    </w:rPr>
+  </w:style>
+  <w:style w:type="paragraph" w:styleId="CommentSubject">
+    <w:name w:val="annotation subject"/>
+    <w:basedOn w:val="CommentText"/>
+    <w:next w:val="CommentText"/>
+    <w:link w:val="CommentSubjectChar"/>
+    <w:uiPriority w:val="99"/>
+    <w:semiHidden/>
+    <w:unhideWhenUsed/>
+    <w:rsid w:val="003264BE"/>
+    <w:rPr>
+      <w:b/>
+      <w:bCs/>
+    </w:rPr>
+  </w:style>
+  <w:style w:type="character" w:customStyle="1" w:styleId="CommentSubjectChar">
+    <w:name w:val="Comment Subject Char"/>
+    <w:basedOn w:val="CommentTextChar"/>
+    <w:link w:val="CommentSubject"/>
+    <w:uiPriority w:val="99"/>
+    <w:semiHidden/>
+    <w:rsid w:val="003264BE"/>
+    <w:rPr>
+      <w:b/>
+      <w:bCs/>
+      <w:sz w:val="20"/>
+      <w:szCs w:val="20"/>
+    </w:rPr>
+  </w:style>
 </w:styles>
 </file>
 

</xml_diff>

<commit_message>
Final edits to documentation before 9/30/22 release
</commit_message>
<xml_diff>
--- a/documentations/Configjson_File_Documentation.docx
+++ b/documentations/Configjson_File_Documentation.docx
@@ -116,6 +116,9 @@
       <w:r>
         <w:t>data accounts for only a small portion of the whole dataset. This configuration is a multiplier to duplicate the current non-fault data records</w:t>
       </w:r>
+      <w:r>
+        <w:t>. Ideally, the fault and non-fault data sets should be given equivalent weights.</w:t>
+      </w:r>
     </w:p>
     <w:p>
       <w:pPr>
@@ -125,16 +128,8 @@
           <w:numId w:val="6"/>
         </w:numPr>
       </w:pPr>
-      <w:commentRangeStart w:id="0"/>
       <w:r>
         <w:t>Example value: 1</w:t>
-      </w:r>
-      <w:commentRangeEnd w:id="0"/>
-      <w:r>
-        <w:rPr>
-          <w:rStyle w:val="CommentReference"/>
-        </w:rPr>
-        <w:commentReference w:id="0"/>
       </w:r>
     </w:p>
     <w:p>
@@ -162,22 +157,11 @@
           <w:numId w:val="7"/>
         </w:numPr>
       </w:pPr>
-      <w:commentRangeStart w:id="1"/>
       <w:r>
         <w:t xml:space="preserve">Random seed </w:t>
       </w:r>
       <w:r>
-        <w:t>value</w:t>
-      </w:r>
-      <w:commentRangeEnd w:id="1"/>
-      <w:r>
-        <w:rPr>
-          <w:rStyle w:val="CommentReference"/>
-        </w:rPr>
-        <w:commentReference w:id="1"/>
-      </w:r>
-      <w:r>
-        <w:t xml:space="preserve"> </w:t>
+        <w:t xml:space="preserve">value </w:t>
       </w:r>
       <w:r>
         <w:t>for all random process</w:t>
@@ -187,6 +171,9 @@
       </w:r>
       <w:r>
         <w:t xml:space="preserve"> in the code</w:t>
+      </w:r>
+      <w:r>
+        <w:t>. This creates replicable random forest results.</w:t>
       </w:r>
     </w:p>
     <w:p>
@@ -197,16 +184,11 @@
           <w:numId w:val="7"/>
         </w:numPr>
       </w:pPr>
-      <w:commentRangeStart w:id="2"/>
       <w:r>
         <w:t>Example value: 42</w:t>
       </w:r>
-      <w:commentRangeEnd w:id="2"/>
-      <w:r>
-        <w:rPr>
-          <w:rStyle w:val="CommentReference"/>
-        </w:rPr>
-        <w:commentReference w:id="2"/>
+      <w:r>
+        <w:t xml:space="preserve"> (this is a commonly used default, but any integer value will suffice)</w:t>
       </w:r>
     </w:p>
     <w:p>
@@ -244,16 +226,11 @@
           <w:numId w:val="8"/>
         </w:numPr>
       </w:pPr>
-      <w:commentRangeStart w:id="3"/>
       <w:r>
         <w:t>Example value: 25</w:t>
       </w:r>
-      <w:commentRangeEnd w:id="3"/>
-      <w:r>
-        <w:rPr>
-          <w:rStyle w:val="CommentReference"/>
-        </w:rPr>
-        <w:commentReference w:id="3"/>
+      <w:r>
+        <w:t xml:space="preserve"> (25 is a default value; 100 would be more typical; sensitivity analysis is commonly conducted to identify the value beyond which performance fails to improve appreciably)</w:t>
       </w:r>
     </w:p>
     <w:p>
@@ -414,13 +391,8 @@
         <w:t>"</w:t>
       </w:r>
       <w:proofErr w:type="spellStart"/>
-      <w:proofErr w:type="gramStart"/>
-      <w:r>
-        <w:t>electricity</w:t>
-      </w:r>
-      <w:proofErr w:type="gramEnd"/>
-      <w:r>
-        <w:t>_facility</w:t>
+      <w:r>
+        <w:t>electricity_facility</w:t>
       </w:r>
       <w:proofErr w:type="spellEnd"/>
       <w:r>
@@ -525,8 +497,6 @@
         <w:t>"sensor_fault_probability_table.csv"</w:t>
       </w:r>
     </w:p>
-    <w:p/>
-    <w:p/>
     <w:p/>
     <w:p>
       <w:pPr>
@@ -669,13 +639,7 @@
         <w:t xml:space="preserve"> </w:t>
       </w:r>
       <w:r>
-        <w:t xml:space="preserve">Explanation of the </w:t>
-      </w:r>
-      <w:r>
-        <w:t>sensor group information file</w:t>
-      </w:r>
-      <w:r>
-        <w:t xml:space="preserve"> can be found in</w:t>
+        <w:t>Explanation of the sensor group information file can be found in</w:t>
       </w:r>
       <w:r>
         <w:t xml:space="preserve"> “documentations/</w:t>
@@ -988,14 +952,12 @@
       <w:r>
         <w:t>‘</w:t>
       </w:r>
-      <w:proofErr w:type="gramStart"/>
       <w:r>
         <w:t>keys</w:t>
       </w:r>
       <w:r>
         <w:t>’</w:t>
       </w:r>
-      <w:proofErr w:type="gramEnd"/>
       <w:r>
         <w:t xml:space="preserve"> and the </w:t>
       </w:r>
@@ -1062,13 +1024,8 @@
         <w:t>"</w:t>
       </w:r>
       <w:proofErr w:type="spellStart"/>
-      <w:proofErr w:type="gramStart"/>
-      <w:r>
-        <w:t>biased</w:t>
-      </w:r>
-      <w:proofErr w:type="gramEnd"/>
-      <w:r>
-        <w:t>_economizer_sensor_mixed_t</w:t>
+      <w:r>
+        <w:t>biased_economizer_sensor_mixed_t</w:t>
       </w:r>
       <w:proofErr w:type="spellEnd"/>
       <w:r>
@@ -1100,7 +1057,6 @@
           <w:numId w:val="18"/>
         </w:numPr>
       </w:pPr>
-      <w:commentRangeStart w:id="4"/>
       <w:r>
         <w:t>A dictionary with</w:t>
       </w:r>
@@ -1135,7 +1091,7 @@
         <w:t>is not</w:t>
       </w:r>
       <w:r>
-        <w:t xml:space="preserve"> currently used and </w:t>
+        <w:t xml:space="preserve"> used and </w:t>
       </w:r>
       <w:r>
         <w:t>therefore assigned a</w:t>
@@ -1143,12 +1099,16 @@
       <w:r>
         <w:t xml:space="preserve"> dummy value.</w:t>
       </w:r>
-      <w:commentRangeEnd w:id="4"/>
-      <w:r>
-        <w:rPr>
-          <w:rStyle w:val="CommentReference"/>
-        </w:rPr>
-        <w:commentReference w:id="4"/>
+      <w:r>
+        <w:t xml:space="preserve"> This dictionary only applied to the ‘</w:t>
+      </w:r>
+      <w:proofErr w:type="spellStart"/>
+      <w:r>
+        <w:t>general_guidance</w:t>
+      </w:r>
+      <w:proofErr w:type="spellEnd"/>
+      <w:r>
+        <w:t>’ case and the provided example value is currently the only valid value.</w:t>
       </w:r>
     </w:p>
     <w:p>
@@ -1173,14 +1133,6 @@
       <w:r>
         <w:t>": "None"}</w:t>
       </w:r>
-    </w:p>
-    <w:p>
-      <w:pPr>
-        <w:rPr>
-          <w:b/>
-          <w:bCs/>
-        </w:rPr>
-      </w:pPr>
     </w:p>
     <w:p>
       <w:pPr>
@@ -1234,14 +1186,12 @@
       <w:r>
         <w:t>‘</w:t>
       </w:r>
-      <w:proofErr w:type="gramStart"/>
       <w:r>
         <w:t>keys</w:t>
       </w:r>
       <w:r>
         <w:t>’</w:t>
       </w:r>
-      <w:proofErr w:type="gramEnd"/>
       <w:r>
         <w:t xml:space="preserve">. The </w:t>
       </w:r>
@@ -1261,7 +1211,10 @@
         <w:t xml:space="preserve">not </w:t>
       </w:r>
       <w:r>
-        <w:t xml:space="preserve">currently </w:t>
+        <w:t>used and</w:t>
+      </w:r>
+      <w:r>
+        <w:t xml:space="preserve"> </w:t>
       </w:r>
       <w:r>
         <w:t>therefore</w:t>
@@ -1298,21 +1251,7 @@
       </w:r>
       <w:proofErr w:type="spellEnd"/>
       <w:r>
-        <w:t>": "</w:t>
-      </w:r>
-      <w:commentRangeStart w:id="5"/>
-      <w:r>
-        <w:t>None</w:t>
-      </w:r>
-      <w:commentRangeEnd w:id="5"/>
-      <w:r>
-        <w:rPr>
-          <w:rStyle w:val="CommentReference"/>
-        </w:rPr>
-        <w:commentReference w:id="5"/>
-      </w:r>
-      <w:r>
-        <w:t>"}</w:t>
+        <w:t>": "None"}</w:t>
       </w:r>
     </w:p>
     <w:p>
@@ -1331,140 +1270,6 @@
     </w:sectPr>
   </w:body>
 </w:document>
-</file>
-
-<file path=word/comments.xml><?xml version="1.0" encoding="utf-8"?>
-<w:comments xmlns:wpc="http://schemas.microsoft.com/office/word/2010/wordprocessingCanvas" xmlns:cx="http://schemas.microsoft.com/office/drawing/2014/chartex" xmlns:cx1="http://schemas.microsoft.com/office/drawing/2015/9/8/chartex" xmlns:cx2="http://schemas.microsoft.com/office/drawing/2015/10/21/chartex" xmlns:cx3="http://schemas.microsoft.com/office/drawing/2016/5/9/chartex" xmlns:cx4="http://schemas.microsoft.com/office/drawing/2016/5/10/chartex" xmlns:cx5="http://schemas.microsoft.com/office/drawing/2016/5/11/chartex" xmlns:cx6="http://schemas.microsoft.com/office/drawing/2016/5/12/chartex" xmlns:cx7="http://schemas.microsoft.com/office/drawing/2016/5/13/chartex" xmlns:cx8="http://schemas.microsoft.com/office/drawing/2016/5/14/chartex" xmlns:mc="http://schemas.openxmlformats.org/markup-compatibility/2006" xmlns:aink="http://schemas.microsoft.com/office/drawing/2016/ink" xmlns:am3d="http://schemas.microsoft.com/office/drawing/2017/model3d" xmlns:o="urn:schemas-microsoft-com:office:office" xmlns:oel="http://schemas.microsoft.com/office/2019/extlst" xmlns:r="http://schemas.openxmlformats.org/officeDocument/2006/relationships" xmlns:m="http://schemas.openxmlformats.org/officeDocument/2006/math" xmlns:v="urn:schemas-microsoft-com:vml" xmlns:wp14="http://schemas.microsoft.com/office/word/2010/wordprocessingDrawing" xmlns:wp="http://schemas.openxmlformats.org/drawingml/2006/wordprocessingDrawing" xmlns:w10="urn:schemas-microsoft-com:office:word" xmlns:w="http://schemas.openxmlformats.org/wordprocessingml/2006/main" xmlns:w14="http://schemas.microsoft.com/office/word/2010/wordml" xmlns:w15="http://schemas.microsoft.com/office/word/2012/wordml" xmlns:w16cex="http://schemas.microsoft.com/office/word/2018/wordml/cex" xmlns:w16cid="http://schemas.microsoft.com/office/word/2016/wordml/cid" xmlns:w16="http://schemas.microsoft.com/office/word/2018/wordml" xmlns:w16sdtdh="http://schemas.microsoft.com/office/word/2020/wordml/sdtdatahash" xmlns:w16se="http://schemas.microsoft.com/office/word/2015/wordml/symex" xmlns:wpg="http://schemas.microsoft.com/office/word/2010/wordprocessingGroup" xmlns:wpi="http://schemas.microsoft.com/office/word/2010/wordprocessingInk" xmlns:wne="http://schemas.microsoft.com/office/word/2006/wordml" xmlns:wps="http://schemas.microsoft.com/office/word/2010/wordprocessingShape" mc:Ignorable="w14 w15 w16se w16cid w16 w16cex w16sdtdh wp14">
-  <w:comment w:id="0" w:author="Matt Leach" w:date="2022-09-23T15:45:00Z" w:initials="ML">
-    <w:p>
-      <w:pPr>
-        <w:pStyle w:val="CommentText"/>
-      </w:pPr>
-      <w:r>
-        <w:rPr>
-          <w:rStyle w:val="CommentReference"/>
-        </w:rPr>
-        <w:annotationRef/>
-      </w:r>
-      <w:r>
-        <w:t>Can we provide guidance an when a user should set a value besides 1 and how they would determine what value to set?</w:t>
-      </w:r>
-    </w:p>
-  </w:comment>
-  <w:comment w:id="1" w:author="Matt Leach" w:date="2022-09-23T15:51:00Z" w:initials="ML">
-    <w:p>
-      <w:pPr>
-        <w:pStyle w:val="CommentText"/>
-      </w:pPr>
-      <w:r>
-        <w:rPr>
-          <w:rStyle w:val="CommentReference"/>
-        </w:rPr>
-        <w:annotationRef/>
-      </w:r>
-      <w:r>
-        <w:t>Is the purpose of this to create a replicable analysis? Because I read something that you wrote that said you get different answers each time because of random sampling</w:t>
-      </w:r>
-    </w:p>
-  </w:comment>
-  <w:comment w:id="2" w:author="Matt Leach" w:date="2022-09-23T15:46:00Z" w:initials="ML">
-    <w:p>
-      <w:pPr>
-        <w:pStyle w:val="CommentText"/>
-      </w:pPr>
-      <w:r>
-        <w:rPr>
-          <w:rStyle w:val="CommentReference"/>
-        </w:rPr>
-        <w:annotationRef/>
-      </w:r>
-      <w:r>
-        <w:t>Does it matter what this value is? Does 42 have some meaning? If there is no meaning, we should say something like 'any integer between 1 and 50'</w:t>
-      </w:r>
-    </w:p>
-  </w:comment>
-  <w:comment w:id="3" w:author="Matt Leach" w:date="2022-09-23T15:46:00Z" w:initials="ML">
-    <w:p>
-      <w:pPr>
-        <w:pStyle w:val="CommentText"/>
-      </w:pPr>
-      <w:r>
-        <w:rPr>
-          <w:rStyle w:val="CommentReference"/>
-        </w:rPr>
-        <w:annotationRef/>
-      </w:r>
-      <w:r>
-        <w:t>What would be a typical range of inputs here?</w:t>
-      </w:r>
-    </w:p>
-  </w:comment>
-  <w:comment w:id="4" w:author="Matt Leach" w:date="2022-09-23T16:09:00Z" w:initials="ML">
-    <w:p>
-      <w:pPr>
-        <w:pStyle w:val="CommentText"/>
-      </w:pPr>
-      <w:r>
-        <w:rPr>
-          <w:rStyle w:val="CommentReference"/>
-        </w:rPr>
-        <w:annotationRef/>
-      </w:r>
-      <w:r>
-        <w:t>What is the point of this? Could there be more than one key?</w:t>
-      </w:r>
-    </w:p>
-  </w:comment>
-  <w:comment w:id="5" w:author="Matt Leach" w:date="2022-09-23T16:10:00Z" w:initials="ML">
-    <w:p>
-      <w:pPr>
-        <w:pStyle w:val="CommentText"/>
-      </w:pPr>
-      <w:r>
-        <w:rPr>
-          <w:rStyle w:val="CommentReference"/>
-        </w:rPr>
-        <w:annotationRef/>
-      </w:r>
-      <w:r>
-        <w:t>Why do this have values at all? Is it just because you wanted to use the dictionary structure or are you anticipating some future application?</w:t>
-      </w:r>
-    </w:p>
-  </w:comment>
-</w:comments>
-</file>
-
-<file path=word/commentsExtended.xml><?xml version="1.0" encoding="utf-8"?>
-<w15:commentsEx xmlns:wpc="http://schemas.microsoft.com/office/word/2010/wordprocessingCanvas" xmlns:cx="http://schemas.microsoft.com/office/drawing/2014/chartex" xmlns:cx1="http://schemas.microsoft.com/office/drawing/2015/9/8/chartex" xmlns:cx2="http://schemas.microsoft.com/office/drawing/2015/10/21/chartex" xmlns:cx3="http://schemas.microsoft.com/office/drawing/2016/5/9/chartex" xmlns:cx4="http://schemas.microsoft.com/office/drawing/2016/5/10/chartex" xmlns:cx5="http://schemas.microsoft.com/office/drawing/2016/5/11/chartex" xmlns:cx6="http://schemas.microsoft.com/office/drawing/2016/5/12/chartex" xmlns:cx7="http://schemas.microsoft.com/office/drawing/2016/5/13/chartex" xmlns:cx8="http://schemas.microsoft.com/office/drawing/2016/5/14/chartex" xmlns:mc="http://schemas.openxmlformats.org/markup-compatibility/2006" xmlns:aink="http://schemas.microsoft.com/office/drawing/2016/ink" xmlns:am3d="http://schemas.microsoft.com/office/drawing/2017/model3d" xmlns:o="urn:schemas-microsoft-com:office:office" xmlns:oel="http://schemas.microsoft.com/office/2019/extlst" xmlns:r="http://schemas.openxmlformats.org/officeDocument/2006/relationships" xmlns:m="http://schemas.openxmlformats.org/officeDocument/2006/math" xmlns:v="urn:schemas-microsoft-com:vml" xmlns:wp14="http://schemas.microsoft.com/office/word/2010/wordprocessingDrawing" xmlns:wp="http://schemas.openxmlformats.org/drawingml/2006/wordprocessingDrawing" xmlns:w10="urn:schemas-microsoft-com:office:word" xmlns:w="http://schemas.openxmlformats.org/wordprocessingml/2006/main" xmlns:w14="http://schemas.microsoft.com/office/word/2010/wordml" xmlns:w15="http://schemas.microsoft.com/office/word/2012/wordml" xmlns:w16cex="http://schemas.microsoft.com/office/word/2018/wordml/cex" xmlns:w16cid="http://schemas.microsoft.com/office/word/2016/wordml/cid" xmlns:w16="http://schemas.microsoft.com/office/word/2018/wordml" xmlns:w16sdtdh="http://schemas.microsoft.com/office/word/2020/wordml/sdtdatahash" xmlns:w16se="http://schemas.microsoft.com/office/word/2015/wordml/symex" xmlns:wpg="http://schemas.microsoft.com/office/word/2010/wordprocessingGroup" xmlns:wpi="http://schemas.microsoft.com/office/word/2010/wordprocessingInk" xmlns:wne="http://schemas.microsoft.com/office/word/2006/wordml" xmlns:wps="http://schemas.microsoft.com/office/word/2010/wordprocessingShape" mc:Ignorable="w14 w15 w16se w16cid w16 w16cex w16sdtdh wp14">
-  <w15:commentEx w15:paraId="386166B0" w15:done="0"/>
-  <w15:commentEx w15:paraId="0EE1175B" w15:done="0"/>
-  <w15:commentEx w15:paraId="50622879" w15:done="0"/>
-  <w15:commentEx w15:paraId="64A3AE25" w15:done="0"/>
-  <w15:commentEx w15:paraId="0C40F97F" w15:done="0"/>
-  <w15:commentEx w15:paraId="1789E525" w15:done="0"/>
-</w15:commentsEx>
-</file>
-
-<file path=word/commentsExtensible.xml><?xml version="1.0" encoding="utf-8"?>
-<w16cex:commentsExtensible xmlns:wpc="http://schemas.microsoft.com/office/word/2010/wordprocessingCanvas" xmlns:cx="http://schemas.microsoft.com/office/drawing/2014/chartex" xmlns:cx1="http://schemas.microsoft.com/office/drawing/2015/9/8/chartex" xmlns:cx2="http://schemas.microsoft.com/office/drawing/2015/10/21/chartex" xmlns:cx3="http://schemas.microsoft.com/office/drawing/2016/5/9/chartex" xmlns:cx4="http://schemas.microsoft.com/office/drawing/2016/5/10/chartex" xmlns:cx5="http://schemas.microsoft.com/office/drawing/2016/5/11/chartex" xmlns:cx6="http://schemas.microsoft.com/office/drawing/2016/5/12/chartex" xmlns:cx7="http://schemas.microsoft.com/office/drawing/2016/5/13/chartex" xmlns:cx8="http://schemas.microsoft.com/office/drawing/2016/5/14/chartex" xmlns:mc="http://schemas.openxmlformats.org/markup-compatibility/2006" xmlns:aink="http://schemas.microsoft.com/office/drawing/2016/ink" xmlns:am3d="http://schemas.microsoft.com/office/drawing/2017/model3d" xmlns:o="urn:schemas-microsoft-com:office:office" xmlns:oel="http://schemas.microsoft.com/office/2019/extlst" xmlns:r="http://schemas.openxmlformats.org/officeDocument/2006/relationships" xmlns:m="http://schemas.openxmlformats.org/officeDocument/2006/math" xmlns:v="urn:schemas-microsoft-com:vml" xmlns:wp14="http://schemas.microsoft.com/office/word/2010/wordprocessingDrawing" xmlns:wp="http://schemas.openxmlformats.org/drawingml/2006/wordprocessingDrawing" xmlns:w10="urn:schemas-microsoft-com:office:word" xmlns:w="http://schemas.openxmlformats.org/wordprocessingml/2006/main" xmlns:w14="http://schemas.microsoft.com/office/word/2010/wordml" xmlns:w15="http://schemas.microsoft.com/office/word/2012/wordml" xmlns:w16cex="http://schemas.microsoft.com/office/word/2018/wordml/cex" xmlns:w16cid="http://schemas.microsoft.com/office/word/2016/wordml/cid" xmlns:w16="http://schemas.microsoft.com/office/word/2018/wordml" xmlns:w16sdtdh="http://schemas.microsoft.com/office/word/2020/wordml/sdtdatahash" xmlns:w16se="http://schemas.microsoft.com/office/word/2015/wordml/symex" xmlns:wpg="http://schemas.microsoft.com/office/word/2010/wordprocessingGroup" xmlns:wpi="http://schemas.microsoft.com/office/word/2010/wordprocessingInk" xmlns:wne="http://schemas.microsoft.com/office/word/2006/wordml" xmlns:wps="http://schemas.microsoft.com/office/word/2010/wordprocessingShape" mc:Ignorable="w14 w15 w16se w16cid w16 w16cex w16sdtdh wp14">
-  <w16cex:commentExtensible w16cex:durableId="26D8531C" w16cex:dateUtc="2022-09-23T21:45:00Z"/>
-  <w16cex:commentExtensible w16cex:durableId="26D85496" w16cex:dateUtc="2022-09-23T21:51:00Z"/>
-  <w16cex:commentExtensible w16cex:durableId="26D85350" w16cex:dateUtc="2022-09-23T21:46:00Z"/>
-  <w16cex:commentExtensible w16cex:durableId="26D85362" w16cex:dateUtc="2022-09-23T21:46:00Z"/>
-  <w16cex:commentExtensible w16cex:durableId="26D858AD" w16cex:dateUtc="2022-09-23T22:09:00Z"/>
-  <w16cex:commentExtensible w16cex:durableId="26D858ED" w16cex:dateUtc="2022-09-23T22:10:00Z"/>
-</w16cex:commentsExtensible>
-</file>
-
-<file path=word/commentsIds.xml><?xml version="1.0" encoding="utf-8"?>
-<w16cid:commentsIds xmlns:wpc="http://schemas.microsoft.com/office/word/2010/wordprocessingCanvas" xmlns:cx="http://schemas.microsoft.com/office/drawing/2014/chartex" xmlns:cx1="http://schemas.microsoft.com/office/drawing/2015/9/8/chartex" xmlns:cx2="http://schemas.microsoft.com/office/drawing/2015/10/21/chartex" xmlns:cx3="http://schemas.microsoft.com/office/drawing/2016/5/9/chartex" xmlns:cx4="http://schemas.microsoft.com/office/drawing/2016/5/10/chartex" xmlns:cx5="http://schemas.microsoft.com/office/drawing/2016/5/11/chartex" xmlns:cx6="http://schemas.microsoft.com/office/drawing/2016/5/12/chartex" xmlns:cx7="http://schemas.microsoft.com/office/drawing/2016/5/13/chartex" xmlns:cx8="http://schemas.microsoft.com/office/drawing/2016/5/14/chartex" xmlns:mc="http://schemas.openxmlformats.org/markup-compatibility/2006" xmlns:aink="http://schemas.microsoft.com/office/drawing/2016/ink" xmlns:am3d="http://schemas.microsoft.com/office/drawing/2017/model3d" xmlns:o="urn:schemas-microsoft-com:office:office" xmlns:oel="http://schemas.microsoft.com/office/2019/extlst" xmlns:r="http://schemas.openxmlformats.org/officeDocument/2006/relationships" xmlns:m="http://schemas.openxmlformats.org/officeDocument/2006/math" xmlns:v="urn:schemas-microsoft-com:vml" xmlns:wp14="http://schemas.microsoft.com/office/word/2010/wordprocessingDrawing" xmlns:wp="http://schemas.openxmlformats.org/drawingml/2006/wordprocessingDrawing" xmlns:w10="urn:schemas-microsoft-com:office:word" xmlns:w="http://schemas.openxmlformats.org/wordprocessingml/2006/main" xmlns:w14="http://schemas.microsoft.com/office/word/2010/wordml" xmlns:w15="http://schemas.microsoft.com/office/word/2012/wordml" xmlns:w16cex="http://schemas.microsoft.com/office/word/2018/wordml/cex" xmlns:w16cid="http://schemas.microsoft.com/office/word/2016/wordml/cid" xmlns:w16="http://schemas.microsoft.com/office/word/2018/wordml" xmlns:w16sdtdh="http://schemas.microsoft.com/office/word/2020/wordml/sdtdatahash" xmlns:w16se="http://schemas.microsoft.com/office/word/2015/wordml/symex" xmlns:wpg="http://schemas.microsoft.com/office/word/2010/wordprocessingGroup" xmlns:wpi="http://schemas.microsoft.com/office/word/2010/wordprocessingInk" xmlns:wne="http://schemas.microsoft.com/office/word/2006/wordml" xmlns:wps="http://schemas.microsoft.com/office/word/2010/wordprocessingShape" mc:Ignorable="w14 w15 w16se w16cid w16 w16cex w16sdtdh wp14">
-  <w16cid:commentId w16cid:paraId="386166B0" w16cid:durableId="26D8531C"/>
-  <w16cid:commentId w16cid:paraId="0EE1175B" w16cid:durableId="26D85496"/>
-  <w16cid:commentId w16cid:paraId="50622879" w16cid:durableId="26D85350"/>
-  <w16cid:commentId w16cid:paraId="64A3AE25" w16cid:durableId="26D85362"/>
-  <w16cid:commentId w16cid:paraId="0C40F97F" w16cid:durableId="26D858AD"/>
-  <w16cid:commentId w16cid:paraId="1789E525" w16cid:durableId="26D858ED"/>
-</w16cid:commentsIds>
 </file>
 
 <file path=word/numbering.xml><?xml version="1.0" encoding="utf-8"?>
@@ -3674,14 +3479,6 @@
     <w:abstractNumId w:val="5"/>
   </w:num>
 </w:numbering>
-</file>
-
-<file path=word/people.xml><?xml version="1.0" encoding="utf-8"?>
-<w15:people xmlns:wpc="http://schemas.microsoft.com/office/word/2010/wordprocessingCanvas" xmlns:cx="http://schemas.microsoft.com/office/drawing/2014/chartex" xmlns:cx1="http://schemas.microsoft.com/office/drawing/2015/9/8/chartex" xmlns:cx2="http://schemas.microsoft.com/office/drawing/2015/10/21/chartex" xmlns:cx3="http://schemas.microsoft.com/office/drawing/2016/5/9/chartex" xmlns:cx4="http://schemas.microsoft.com/office/drawing/2016/5/10/chartex" xmlns:cx5="http://schemas.microsoft.com/office/drawing/2016/5/11/chartex" xmlns:cx6="http://schemas.microsoft.com/office/drawing/2016/5/12/chartex" xmlns:cx7="http://schemas.microsoft.com/office/drawing/2016/5/13/chartex" xmlns:cx8="http://schemas.microsoft.com/office/drawing/2016/5/14/chartex" xmlns:mc="http://schemas.openxmlformats.org/markup-compatibility/2006" xmlns:aink="http://schemas.microsoft.com/office/drawing/2016/ink" xmlns:am3d="http://schemas.microsoft.com/office/drawing/2017/model3d" xmlns:o="urn:schemas-microsoft-com:office:office" xmlns:oel="http://schemas.microsoft.com/office/2019/extlst" xmlns:r="http://schemas.openxmlformats.org/officeDocument/2006/relationships" xmlns:m="http://schemas.openxmlformats.org/officeDocument/2006/math" xmlns:v="urn:schemas-microsoft-com:vml" xmlns:wp14="http://schemas.microsoft.com/office/word/2010/wordprocessingDrawing" xmlns:wp="http://schemas.openxmlformats.org/drawingml/2006/wordprocessingDrawing" xmlns:w10="urn:schemas-microsoft-com:office:word" xmlns:w="http://schemas.openxmlformats.org/wordprocessingml/2006/main" xmlns:w14="http://schemas.microsoft.com/office/word/2010/wordml" xmlns:w15="http://schemas.microsoft.com/office/word/2012/wordml" xmlns:w16cex="http://schemas.microsoft.com/office/word/2018/wordml/cex" xmlns:w16cid="http://schemas.microsoft.com/office/word/2016/wordml/cid" xmlns:w16="http://schemas.microsoft.com/office/word/2018/wordml" xmlns:w16sdtdh="http://schemas.microsoft.com/office/word/2020/wordml/sdtdatahash" xmlns:w16se="http://schemas.microsoft.com/office/word/2015/wordml/symex" xmlns:wpg="http://schemas.microsoft.com/office/word/2010/wordprocessingGroup" xmlns:wpi="http://schemas.microsoft.com/office/word/2010/wordprocessingInk" xmlns:wne="http://schemas.microsoft.com/office/word/2006/wordml" xmlns:wps="http://schemas.microsoft.com/office/word/2010/wordprocessingShape" mc:Ignorable="w14 w15 w16se w16cid w16 w16cex w16sdtdh wp14">
-  <w15:person w15:author="Matt Leach">
-    <w15:presenceInfo w15:providerId="AD" w15:userId="S::mleach@nrel.gov::448f3ccc-abca-418d-a3f6-4492c9e95c20"/>
-  </w15:person>
-</w15:people>
 </file>
 
 <file path=word/styles.xml><?xml version="1.0" encoding="utf-8"?>

</xml_diff>